<commit_message>
Fixed Logical Design, and Schedule
</commit_message>
<xml_diff>
--- a/Project.docx
+++ b/Project.docx
@@ -446,248 +446,503 @@
       <w:r>
         <w:t>Client’s needs:</w:t>
       </w:r>
+    </w:p>
+    <w:p>
+      <w:pPr>
+        <w:pStyle w:val="ListParagraph"/>
+        <w:numPr>
+          <w:ilvl w:val="2"/>
+          <w:numId w:val="1"/>
+        </w:numPr>
+        <w:spacing w:line="360" w:lineRule="auto"/>
+      </w:pPr>
+      <w:r>
+        <w:t>To be able to access</w:t>
+      </w:r>
+      <w:r>
+        <w:t xml:space="preserve"> and </w:t>
+      </w:r>
+      <w:r>
+        <w:t xml:space="preserve">order taxi </w:t>
+      </w:r>
+    </w:p>
+    <w:p>
+      <w:pPr>
+        <w:pStyle w:val="ListParagraph"/>
+        <w:numPr>
+          <w:ilvl w:val="2"/>
+          <w:numId w:val="1"/>
+        </w:numPr>
+        <w:spacing w:line="360" w:lineRule="auto"/>
+      </w:pPr>
+      <w:r>
+        <w:lastRenderedPageBreak/>
+        <w:t xml:space="preserve">To be able to log back in, and change their data. </w:t>
+      </w:r>
+    </w:p>
+    <w:p>
+      <w:pPr>
+        <w:pStyle w:val="ListParagraph"/>
+        <w:numPr>
+          <w:ilvl w:val="1"/>
+          <w:numId w:val="1"/>
+        </w:numPr>
+        <w:spacing w:line="360" w:lineRule="auto"/>
+      </w:pPr>
+      <w:r>
+        <w:t xml:space="preserve"> </w:t>
+      </w:r>
+      <w:r>
+        <w:t>Company’s operation</w:t>
+      </w:r>
+    </w:p>
+    <w:p>
+      <w:pPr>
+        <w:pStyle w:val="ListParagraph"/>
+        <w:numPr>
+          <w:ilvl w:val="2"/>
+          <w:numId w:val="1"/>
+        </w:numPr>
+        <w:spacing w:line="360" w:lineRule="auto"/>
+      </w:pPr>
+      <w:r>
+        <w:t>Generate report daily about transaction that took place. Also monthly and yearly.</w:t>
+      </w:r>
+    </w:p>
+    <w:p>
+      <w:pPr>
+        <w:pStyle w:val="ListParagraph"/>
+        <w:numPr>
+          <w:ilvl w:val="2"/>
+          <w:numId w:val="1"/>
+        </w:numPr>
+        <w:spacing w:line="360" w:lineRule="auto"/>
+      </w:pPr>
+      <w:r>
+        <w:t xml:space="preserve">Generate reports that shows where are the most transaction are taking place, and what time. </w:t>
+      </w:r>
+    </w:p>
+    <w:p>
+      <w:pPr>
+        <w:pStyle w:val="ListParagraph"/>
+        <w:numPr>
+          <w:ilvl w:val="0"/>
+          <w:numId w:val="1"/>
+        </w:numPr>
+        <w:spacing w:line="360" w:lineRule="auto"/>
+        <w:rPr>
+          <w:b/>
+        </w:rPr>
+      </w:pPr>
+      <w:r>
+        <w:rPr>
+          <w:noProof/>
+        </w:rPr>
+        <w:drawing>
+          <wp:anchor distT="0" distB="0" distL="114300" distR="114300" simplePos="0" relativeHeight="251658240" behindDoc="0" locked="0" layoutInCell="1" allowOverlap="1" wp14:anchorId="2C3D1783" wp14:editId="2631EEBA">
+            <wp:simplePos x="0" y="0"/>
+            <wp:positionH relativeFrom="column">
+              <wp:posOffset>-914400</wp:posOffset>
+            </wp:positionH>
+            <wp:positionV relativeFrom="paragraph">
+              <wp:posOffset>325755</wp:posOffset>
+            </wp:positionV>
+            <wp:extent cx="7839799" cy="4540250"/>
+            <wp:effectExtent l="0" t="0" r="8890" b="0"/>
+            <wp:wrapSquare wrapText="bothSides"/>
+            <wp:docPr id="2" name="Picture 2"/>
+            <wp:cNvGraphicFramePr>
+              <a:graphicFrameLocks xmlns:a="http://schemas.openxmlformats.org/drawingml/2006/main" noChangeAspect="1"/>
+            </wp:cNvGraphicFramePr>
+            <a:graphic xmlns:a="http://schemas.openxmlformats.org/drawingml/2006/main">
+              <a:graphicData uri="http://schemas.openxmlformats.org/drawingml/2006/picture">
+                <pic:pic xmlns:pic="http://schemas.openxmlformats.org/drawingml/2006/picture">
+                  <pic:nvPicPr>
+                    <pic:cNvPr id="2" name="logical design.PNG"/>
+                    <pic:cNvPicPr/>
+                  </pic:nvPicPr>
+                  <pic:blipFill>
+                    <a:blip r:embed="rId5">
+                      <a:extLst>
+                        <a:ext uri="{28A0092B-C50C-407E-A947-70E740481C1C}">
+                          <a14:useLocalDpi xmlns:a14="http://schemas.microsoft.com/office/drawing/2010/main" val="0"/>
+                        </a:ext>
+                      </a:extLst>
+                    </a:blip>
+                    <a:stretch>
+                      <a:fillRect/>
+                    </a:stretch>
+                  </pic:blipFill>
+                  <pic:spPr>
+                    <a:xfrm>
+                      <a:off x="0" y="0"/>
+                      <a:ext cx="7840402" cy="4540599"/>
+                    </a:xfrm>
+                    <a:prstGeom prst="rect">
+                      <a:avLst/>
+                    </a:prstGeom>
+                  </pic:spPr>
+                </pic:pic>
+              </a:graphicData>
+            </a:graphic>
+            <wp14:sizeRelH relativeFrom="margin">
+              <wp14:pctWidth>0</wp14:pctWidth>
+            </wp14:sizeRelH>
+            <wp14:sizeRelV relativeFrom="margin">
+              <wp14:pctHeight>0</wp14:pctHeight>
+            </wp14:sizeRelV>
+          </wp:anchor>
+        </w:drawing>
+      </w:r>
+      <w:r>
+        <w:rPr>
+          <w:b/>
+        </w:rPr>
+        <w:t>Logical Design</w:t>
+      </w:r>
+    </w:p>
+    <w:p>
+      <w:pPr>
+        <w:spacing w:line="360" w:lineRule="auto"/>
+        <w:rPr>
+          <w:b/>
+        </w:rPr>
+      </w:pPr>
+    </w:p>
+    <w:p>
+      <w:pPr>
+        <w:spacing w:line="360" w:lineRule="auto"/>
+        <w:rPr>
+          <w:b/>
+        </w:rPr>
+      </w:pPr>
+    </w:p>
+    <w:p>
+      <w:pPr>
+        <w:spacing w:line="360" w:lineRule="auto"/>
+        <w:rPr>
+          <w:b/>
+        </w:rPr>
+      </w:pPr>
+    </w:p>
+    <w:p>
+      <w:pPr>
+        <w:spacing w:line="360" w:lineRule="auto"/>
+        <w:rPr>
+          <w:b/>
+        </w:rPr>
+      </w:pPr>
+    </w:p>
+    <w:p>
+      <w:pPr>
+        <w:spacing w:line="360" w:lineRule="auto"/>
+        <w:rPr>
+          <w:b/>
+        </w:rPr>
+      </w:pPr>
+    </w:p>
+    <w:p>
+      <w:pPr>
+        <w:pStyle w:val="ListParagraph"/>
+        <w:numPr>
+          <w:ilvl w:val="0"/>
+          <w:numId w:val="1"/>
+        </w:numPr>
+        <w:spacing w:line="360" w:lineRule="auto"/>
+        <w:rPr>
+          <w:b/>
+        </w:rPr>
+      </w:pPr>
+      <w:r>
+        <w:rPr>
+          <w:b/>
+        </w:rPr>
+        <w:lastRenderedPageBreak/>
+        <w:t>Decision Analysis</w:t>
+      </w:r>
+    </w:p>
+    <w:p>
+      <w:pPr>
+        <w:pStyle w:val="ListParagraph"/>
+        <w:numPr>
+          <w:ilvl w:val="1"/>
+          <w:numId w:val="1"/>
+        </w:numPr>
+        <w:spacing w:line="360" w:lineRule="auto"/>
+        <w:rPr>
+          <w:b/>
+        </w:rPr>
+      </w:pPr>
+      <w:r>
+        <w:t>Technical feasibility</w:t>
+      </w:r>
+    </w:p>
+    <w:p>
+      <w:pPr>
+        <w:pStyle w:val="ListParagraph"/>
+        <w:numPr>
+          <w:ilvl w:val="2"/>
+          <w:numId w:val="1"/>
+        </w:numPr>
+        <w:spacing w:line="360" w:lineRule="auto"/>
+        <w:rPr>
+          <w:b/>
+        </w:rPr>
+      </w:pPr>
+      <w:r>
+        <w:t>The system that is being purposed is not too difficult to build,</w:t>
+      </w:r>
+      <w:r>
+        <w:t xml:space="preserve"> we will need a one or two senior developer. We will also </w:t>
+      </w:r>
+      <w:r>
+        <w:t>need around 10</w:t>
+      </w:r>
+      <w:r>
+        <w:t xml:space="preserve"> junior developers</w:t>
+      </w:r>
+      <w:r>
+        <w:t>. Also we will need 3 to 4 database administration, and 3 to 4 web programmer.</w:t>
+      </w:r>
+    </w:p>
+    <w:p>
+      <w:pPr>
+        <w:pStyle w:val="ListParagraph"/>
+        <w:numPr>
+          <w:ilvl w:val="1"/>
+          <w:numId w:val="1"/>
+        </w:numPr>
+        <w:spacing w:line="360" w:lineRule="auto"/>
+        <w:rPr>
+          <w:b/>
+        </w:rPr>
+      </w:pPr>
+      <w:r>
+        <w:t>Operational feasibility</w:t>
+      </w:r>
+    </w:p>
+    <w:p>
+      <w:pPr>
+        <w:pStyle w:val="ListParagraph"/>
+        <w:numPr>
+          <w:ilvl w:val="2"/>
+          <w:numId w:val="1"/>
+        </w:numPr>
+        <w:spacing w:line="360" w:lineRule="auto"/>
+        <w:rPr>
+          <w:b/>
+        </w:rPr>
+      </w:pPr>
+      <w:r>
+        <w:t xml:space="preserve">To build the customer logging webpage, and the APP to see his itinerary page, should take around 4 – 5 weeks. To reduce the timing of the order </w:t>
+      </w:r>
+      <w:r>
+        <w:t xml:space="preserve">of a taxi it will take around 3 – 5 weeks. For the new system to handle more transaction, </w:t>
+      </w:r>
+      <w:r>
+        <w:t>and make that the data is lost,</w:t>
+      </w:r>
+      <w:r>
+        <w:t xml:space="preserve"> this will take time since we will need to figure out where it needs to impro</w:t>
+      </w:r>
+      <w:r>
+        <w:t>ved, and why data i</w:t>
+      </w:r>
+      <w:r>
+        <w:t>s being lost, so we estimate this can take about 3 – 6 months.</w:t>
+      </w:r>
+    </w:p>
+    <w:p>
+      <w:pPr>
+        <w:pStyle w:val="ListParagraph"/>
+        <w:numPr>
+          <w:ilvl w:val="1"/>
+          <w:numId w:val="1"/>
+        </w:numPr>
+        <w:spacing w:line="360" w:lineRule="auto"/>
+        <w:rPr>
+          <w:b/>
+        </w:rPr>
+      </w:pPr>
+      <w:r>
+        <w:t>Economic Feasibility</w:t>
+      </w:r>
+    </w:p>
+    <w:p>
+      <w:pPr>
+        <w:pStyle w:val="ListParagraph"/>
+        <w:numPr>
+          <w:ilvl w:val="2"/>
+          <w:numId w:val="1"/>
+        </w:numPr>
+        <w:spacing w:line="360" w:lineRule="auto"/>
+        <w:rPr>
+          <w:b/>
+        </w:rPr>
+      </w:pPr>
+      <w:r>
+        <w:t xml:space="preserve">Personnel Cost – The salaries of the senior and junior developers, database administration, </w:t>
+      </w:r>
+      <w:r>
+        <w:t xml:space="preserve">and web programmers, is estimated to cost between $1.5 million to $2 million. </w:t>
+      </w:r>
+    </w:p>
+    <w:p>
+      <w:pPr>
+        <w:pStyle w:val="ListParagraph"/>
+        <w:numPr>
+          <w:ilvl w:val="2"/>
+          <w:numId w:val="1"/>
+        </w:numPr>
+        <w:spacing w:line="360" w:lineRule="auto"/>
+        <w:rPr>
+          <w:b/>
+        </w:rPr>
+      </w:pPr>
+      <w:r>
+        <w:t xml:space="preserve">Computer Usage &amp; Software </w:t>
+      </w:r>
+      <w:r>
+        <w:t>–</w:t>
+      </w:r>
+      <w:r>
+        <w:t xml:space="preserve"> </w:t>
+      </w:r>
+      <w:r>
+        <w:t xml:space="preserve">We will need to buy a certificate for a database storage mechanism which should cost around $5000. Also backups will be uploaded to an online vendor, which is going to cost around $500 yearly. </w:t>
+      </w:r>
+    </w:p>
+    <w:p>
+      <w:pPr>
+        <w:pStyle w:val="ListParagraph"/>
+        <w:numPr>
+          <w:ilvl w:val="1"/>
+          <w:numId w:val="1"/>
+        </w:numPr>
+        <w:spacing w:line="360" w:lineRule="auto"/>
+        <w:rPr>
+          <w:b/>
+        </w:rPr>
+      </w:pPr>
+      <w:r>
+        <w:t xml:space="preserve">Scheduling Feasibility </w:t>
+      </w:r>
+    </w:p>
+    <w:p>
+      <w:pPr>
+        <w:pStyle w:val="ListParagraph"/>
+        <w:numPr>
+          <w:ilvl w:val="2"/>
+          <w:numId w:val="1"/>
+        </w:numPr>
+        <w:spacing w:line="360" w:lineRule="auto"/>
+        <w:rPr>
+          <w:b/>
+        </w:rPr>
+      </w:pPr>
+      <w:r>
+        <w:t xml:space="preserve"> </w:t>
+      </w:r>
+      <w:r>
+        <w:t xml:space="preserve">Our time table is reasonable, and allows us time to adjust if a problem occurs. </w:t>
+      </w:r>
+    </w:p>
+    <w:p>
+      <w:pPr>
+        <w:pStyle w:val="ListParagraph"/>
+        <w:numPr>
+          <w:ilvl w:val="0"/>
+          <w:numId w:val="1"/>
+        </w:numPr>
+        <w:spacing w:line="360" w:lineRule="auto"/>
+        <w:rPr>
+          <w:b/>
+        </w:rPr>
+      </w:pPr>
+      <w:r>
+        <w:rPr>
+          <w:b/>
+        </w:rPr>
+        <w:t>Physical Design and Integration</w:t>
+      </w:r>
+    </w:p>
+    <w:p>
+      <w:pPr>
+        <w:pStyle w:val="ListParagraph"/>
+        <w:numPr>
+          <w:ilvl w:val="1"/>
+          <w:numId w:val="1"/>
+        </w:numPr>
+        <w:spacing w:line="360" w:lineRule="auto"/>
+      </w:pPr>
+    </w:p>
+    <w:p>
+      <w:pPr>
+        <w:pStyle w:val="ListParagraph"/>
+        <w:numPr>
+          <w:ilvl w:val="0"/>
+          <w:numId w:val="1"/>
+        </w:numPr>
+        <w:spacing w:line="360" w:lineRule="auto"/>
+        <w:rPr>
+          <w:b/>
+        </w:rPr>
+      </w:pPr>
+      <w:r>
+        <w:rPr>
+          <w:b/>
+        </w:rPr>
+        <w:t xml:space="preserve">Construction and Testing </w:t>
+      </w:r>
+    </w:p>
+    <w:p>
+      <w:pPr>
+        <w:pStyle w:val="ListParagraph"/>
+        <w:numPr>
+          <w:ilvl w:val="1"/>
+          <w:numId w:val="1"/>
+        </w:numPr>
+        <w:spacing w:line="360" w:lineRule="auto"/>
+      </w:pPr>
+      <w:r>
+        <w:t xml:space="preserve">One way to test the new system is to see how long it takes a transaction to be completed </w:t>
+      </w:r>
+    </w:p>
+    <w:p>
+      <w:pPr>
+        <w:spacing w:line="360" w:lineRule="auto"/>
+      </w:pPr>
+    </w:p>
+    <w:p>
+      <w:pPr>
+        <w:spacing w:line="360" w:lineRule="auto"/>
+      </w:pPr>
+    </w:p>
+    <w:p>
+      <w:pPr>
+        <w:pStyle w:val="ListParagraph"/>
+        <w:numPr>
+          <w:ilvl w:val="0"/>
+          <w:numId w:val="1"/>
+        </w:numPr>
+        <w:spacing w:line="360" w:lineRule="auto"/>
+        <w:rPr>
+          <w:b/>
+        </w:rPr>
+      </w:pPr>
+      <w:r>
+        <w:rPr>
+          <w:b/>
+        </w:rPr>
+        <w:t>Installation and Delivery</w:t>
+      </w:r>
+    </w:p>
+    <w:p>
+      <w:pPr>
+        <w:spacing w:line="360" w:lineRule="auto"/>
+      </w:pPr>
       <w:bookmarkStart w:id="0" w:name="_GoBack"/>
       <w:bookmarkEnd w:id="0"/>
-    </w:p>
-    <w:p>
-      <w:pPr>
-        <w:pStyle w:val="ListParagraph"/>
-        <w:numPr>
-          <w:ilvl w:val="2"/>
-          <w:numId w:val="1"/>
-        </w:numPr>
-        <w:spacing w:line="360" w:lineRule="auto"/>
-      </w:pPr>
-      <w:r>
-        <w:t>To be able to access</w:t>
-      </w:r>
-      <w:r>
-        <w:t xml:space="preserve"> and </w:t>
-      </w:r>
-      <w:r>
-        <w:t xml:space="preserve">order taxi </w:t>
-      </w:r>
-    </w:p>
-    <w:p>
-      <w:pPr>
-        <w:pStyle w:val="ListParagraph"/>
-        <w:numPr>
-          <w:ilvl w:val="2"/>
-          <w:numId w:val="1"/>
-        </w:numPr>
-        <w:spacing w:line="360" w:lineRule="auto"/>
-      </w:pPr>
-      <w:r>
-        <w:lastRenderedPageBreak/>
-        <w:t xml:space="preserve">To be able to log back in, and change their data. </w:t>
-      </w:r>
-    </w:p>
-    <w:p>
-      <w:pPr>
-        <w:pStyle w:val="ListParagraph"/>
-        <w:numPr>
-          <w:ilvl w:val="1"/>
-          <w:numId w:val="1"/>
-        </w:numPr>
-        <w:spacing w:line="360" w:lineRule="auto"/>
-      </w:pPr>
-      <w:r>
-        <w:t xml:space="preserve"> </w:t>
-      </w:r>
-      <w:r>
-        <w:t>Company’s operation</w:t>
-      </w:r>
-    </w:p>
-    <w:p>
-      <w:pPr>
-        <w:pStyle w:val="ListParagraph"/>
-        <w:numPr>
-          <w:ilvl w:val="2"/>
-          <w:numId w:val="1"/>
-        </w:numPr>
-        <w:spacing w:line="360" w:lineRule="auto"/>
-      </w:pPr>
-      <w:r>
-        <w:t>Generate report daily about transaction that took place. Also monthly and yearly.</w:t>
-      </w:r>
-    </w:p>
-    <w:p>
-      <w:pPr>
-        <w:pStyle w:val="ListParagraph"/>
-        <w:numPr>
-          <w:ilvl w:val="2"/>
-          <w:numId w:val="1"/>
-        </w:numPr>
-        <w:spacing w:line="360" w:lineRule="auto"/>
-      </w:pPr>
-      <w:r>
-        <w:t xml:space="preserve">Generate reports that shows where are the most transaction are taking place, and what time. </w:t>
-      </w:r>
-    </w:p>
-    <w:p>
-      <w:pPr>
-        <w:pStyle w:val="ListParagraph"/>
-        <w:numPr>
-          <w:ilvl w:val="0"/>
-          <w:numId w:val="1"/>
-        </w:numPr>
-        <w:spacing w:line="360" w:lineRule="auto"/>
-        <w:rPr>
-          <w:b/>
-        </w:rPr>
-      </w:pPr>
-      <w:r>
-        <w:rPr>
-          <w:b/>
-        </w:rPr>
-        <w:t>Logical Design</w:t>
-      </w:r>
-    </w:p>
-    <w:p>
-      <w:pPr>
-        <w:pStyle w:val="ListParagraph"/>
-        <w:numPr>
-          <w:ilvl w:val="1"/>
-          <w:numId w:val="1"/>
-        </w:numPr>
-        <w:spacing w:line="360" w:lineRule="auto"/>
-      </w:pPr>
-      <w:r>
-        <w:t>The data model proposed for this system, is going to be a relation database. The process model for the proposed system are Java and PHP. The interface model for the proposed system are GUI, command line, website, and mobile.</w:t>
-      </w:r>
-    </w:p>
-    <w:p>
-      <w:pPr>
-        <w:pStyle w:val="ListParagraph"/>
-        <w:numPr>
-          <w:ilvl w:val="0"/>
-          <w:numId w:val="1"/>
-        </w:numPr>
-        <w:spacing w:line="360" w:lineRule="auto"/>
-        <w:rPr>
-          <w:b/>
-        </w:rPr>
-      </w:pPr>
-      <w:r>
-        <w:rPr>
-          <w:b/>
-        </w:rPr>
-        <w:t>Decision Analysis</w:t>
-      </w:r>
-    </w:p>
-    <w:p>
-      <w:pPr>
-        <w:pStyle w:val="ListParagraph"/>
-        <w:numPr>
-          <w:ilvl w:val="1"/>
-          <w:numId w:val="1"/>
-        </w:numPr>
-        <w:spacing w:line="360" w:lineRule="auto"/>
-      </w:pPr>
-      <w:r>
-        <w:t xml:space="preserve">The proposed system should cost around 5,000 – 10,000, and the new system would take around 8 – 10 months to design. </w:t>
-      </w:r>
-    </w:p>
-    <w:p>
-      <w:pPr>
-        <w:pStyle w:val="ListParagraph"/>
-        <w:numPr>
-          <w:ilvl w:val="0"/>
-          <w:numId w:val="1"/>
-        </w:numPr>
-        <w:spacing w:line="360" w:lineRule="auto"/>
-        <w:rPr>
-          <w:b/>
-        </w:rPr>
-      </w:pPr>
-      <w:r>
-        <w:rPr>
-          <w:b/>
-        </w:rPr>
-        <w:t>Physical Design and Integration</w:t>
-      </w:r>
-    </w:p>
-    <w:p>
-      <w:pPr>
-        <w:pStyle w:val="ListParagraph"/>
-        <w:numPr>
-          <w:ilvl w:val="1"/>
-          <w:numId w:val="1"/>
-        </w:numPr>
-        <w:spacing w:line="360" w:lineRule="auto"/>
-      </w:pPr>
-    </w:p>
-    <w:p>
-      <w:pPr>
-        <w:pStyle w:val="ListParagraph"/>
-        <w:numPr>
-          <w:ilvl w:val="0"/>
-          <w:numId w:val="1"/>
-        </w:numPr>
-        <w:spacing w:line="360" w:lineRule="auto"/>
-        <w:rPr>
-          <w:b/>
-        </w:rPr>
-      </w:pPr>
-      <w:r>
-        <w:rPr>
-          <w:b/>
-        </w:rPr>
-        <w:t xml:space="preserve">Construction and Testing </w:t>
-      </w:r>
-    </w:p>
-    <w:p>
-      <w:pPr>
-        <w:pStyle w:val="ListParagraph"/>
-        <w:numPr>
-          <w:ilvl w:val="1"/>
-          <w:numId w:val="1"/>
-        </w:numPr>
-        <w:spacing w:line="360" w:lineRule="auto"/>
-      </w:pPr>
-      <w:r>
-        <w:t xml:space="preserve">One way to test the new system is to see how long it takes a transaction to be completed </w:t>
-      </w:r>
-    </w:p>
-    <w:p>
-      <w:pPr>
-        <w:spacing w:line="360" w:lineRule="auto"/>
-      </w:pPr>
-    </w:p>
-    <w:p>
-      <w:pPr>
-        <w:spacing w:line="360" w:lineRule="auto"/>
-      </w:pPr>
-    </w:p>
-    <w:p>
-      <w:pPr>
-        <w:pStyle w:val="ListParagraph"/>
-        <w:numPr>
-          <w:ilvl w:val="0"/>
-          <w:numId w:val="1"/>
-        </w:numPr>
-        <w:spacing w:line="360" w:lineRule="auto"/>
-      </w:pPr>
-      <w:r>
-        <w:t>Installation and Delivery</w:t>
-      </w:r>
-    </w:p>
-    <w:p>
-      <w:pPr>
-        <w:spacing w:line="360" w:lineRule="auto"/>
-        <w:ind w:left="720"/>
-      </w:pPr>
-    </w:p>
-    <w:p>
-      <w:pPr>
-        <w:spacing w:line="360" w:lineRule="auto"/>
-        <w:ind w:left="720"/>
-      </w:pPr>
-    </w:p>
-    <w:p>
-      <w:pPr>
-        <w:spacing w:line="360" w:lineRule="auto"/>
-      </w:pPr>
     </w:p>
     <w:sectPr>
       <w:pgSz w:w="12240" w:h="15840"/>

</xml_diff>